<commit_message>
Add supporting docs, update Tools section
Added minutes and agendas for Teams meetings to link to locally instead of via OneDrive or similar.
Updated working document which will result in Tools section of submission, and GroupID-MS.PDF
</commit_message>
<xml_diff>
--- a/other_documents/Chris working doc for Tools section and Teams submission doc.docx
+++ b/other_documents/Chris working doc for Tools section and Teams submission doc.docx
@@ -930,18 +930,9 @@
           <w:rPr>
             <w:rStyle w:val="Hyperlink"/>
           </w:rPr>
-          <w:t>https://ashwani-choudhry.github.io/Ass1/</w:t>
+          <w:t>https://ashwani-choudhry.github.io/Ass1/index.html%20(2).html</w:t>
         </w:r>
       </w:hyperlink>
-      <w:r>
-        <w:t xml:space="preserve"> </w:t>
-      </w:r>
-      <w:r>
-        <w:rPr>
-          <w:highlight w:val="red"/>
-        </w:rPr>
-        <w:t>(404 file not found)</w:t>
-      </w:r>
     </w:p>
     <w:p/>
     <w:p>
@@ -1056,7 +1047,28 @@
         <w:tab/>
       </w:r>
       <w:r>
-        <w:t>Agenda</w:t>
+        <w:rPr>
+          <w:highlight w:val="red"/>
+        </w:rPr>
+        <w:t>Age</w:t>
+      </w:r>
+      <w:r>
+        <w:rPr>
+          <w:highlight w:val="red"/>
+        </w:rPr>
+        <w:t>n</w:t>
+      </w:r>
+      <w:r>
+        <w:rPr>
+          <w:highlight w:val="red"/>
+        </w:rPr>
+        <w:t>d</w:t>
+      </w:r>
+      <w:r>
+        <w:rPr>
+          <w:highlight w:val="red"/>
+        </w:rPr>
+        <w:t>a</w:t>
       </w:r>
       <w:r>
         <w:tab/>
@@ -1083,38 +1095,239 @@
       </w:hyperlink>
       <w:r>
         <w:tab/>
+      </w:r>
+      <w:r>
+        <w:rPr>
+          <w:highlight w:val="red"/>
+        </w:rPr>
         <w:t>Actions</w:t>
       </w:r>
-    </w:p>
-    <w:p/>
+      <w:r>
+        <w:t xml:space="preserve"> </w:t>
+      </w:r>
+      <w:r>
+        <w:rPr>
+          <w:highlight w:val="red"/>
+        </w:rPr>
+        <w:t>(need to add local links from GitHub)</w:t>
+      </w:r>
+    </w:p>
     <w:p>
       <w:r>
         <w:t>03/01/23</w:t>
       </w:r>
+      <w:r>
+        <w:tab/>
+      </w:r>
+      <w:r>
+        <w:rPr>
+          <w:highlight w:val="red"/>
+        </w:rPr>
+        <w:t>Agenda</w:t>
+      </w:r>
+      <w:r>
+        <w:tab/>
+      </w:r>
+      <w:hyperlink r:id="rId14" w:history="1">
+        <w:r>
+          <w:rPr>
+            <w:rStyle w:val="Hyperlink"/>
+          </w:rPr>
+          <w:t>Recording</w:t>
+        </w:r>
+      </w:hyperlink>
+      <w:r>
+        <w:tab/>
+      </w:r>
+      <w:r>
+        <w:rPr>
+          <w:highlight w:val="red"/>
+        </w:rPr>
+        <w:t>Actions</w:t>
+      </w:r>
     </w:p>
     <w:p>
       <w:r>
         <w:t>06/01/23</w:t>
       </w:r>
+      <w:r>
+        <w:tab/>
+      </w:r>
+      <w:r>
+        <w:rPr>
+          <w:highlight w:val="red"/>
+        </w:rPr>
+        <w:t>Agenda</w:t>
+      </w:r>
+      <w:r>
+        <w:tab/>
+      </w:r>
+      <w:hyperlink r:id="rId15" w:history="1">
+        <w:r>
+          <w:rPr>
+            <w:rStyle w:val="Hyperlink"/>
+          </w:rPr>
+          <w:t>Recording</w:t>
+        </w:r>
+      </w:hyperlink>
+      <w:r>
+        <w:tab/>
+      </w:r>
+      <w:r>
+        <w:rPr>
+          <w:highlight w:val="red"/>
+        </w:rPr>
+        <w:t>Actions</w:t>
+      </w:r>
     </w:p>
     <w:p>
       <w:r>
         <w:t>10/01/23</w:t>
       </w:r>
+      <w:r>
+        <w:tab/>
+      </w:r>
+      <w:r>
+        <w:rPr>
+          <w:highlight w:val="red"/>
+        </w:rPr>
+        <w:t>Agenda</w:t>
+      </w:r>
+      <w:r>
+        <w:tab/>
+      </w:r>
+      <w:hyperlink r:id="rId16" w:history="1">
+        <w:r>
+          <w:rPr>
+            <w:rStyle w:val="Hyperlink"/>
+          </w:rPr>
+          <w:t>Recording</w:t>
+        </w:r>
+      </w:hyperlink>
+      <w:r>
+        <w:tab/>
+      </w:r>
+      <w:r>
+        <w:rPr>
+          <w:highlight w:val="red"/>
+        </w:rPr>
+        <w:t>Actions</w:t>
+      </w:r>
+      <w:r>
+        <w:t xml:space="preserve"> </w:t>
+      </w:r>
+      <w:r>
+        <w:rPr>
+          <w:highlight w:val="red"/>
+        </w:rPr>
+        <w:t>(minutes missing)</w:t>
+      </w:r>
     </w:p>
     <w:p>
       <w:r>
         <w:t>13/01/23</w:t>
       </w:r>
-    </w:p>
-    <w:p>
-      <w:r>
+      <w:r>
+        <w:tab/>
+      </w:r>
+      <w:r>
+        <w:rPr>
+          <w:highlight w:val="red"/>
+        </w:rPr>
+        <w:t>Agenda</w:t>
+      </w:r>
+      <w:r>
+        <w:tab/>
+      </w:r>
+      <w:hyperlink r:id="rId17" w:history="1">
+        <w:r>
+          <w:rPr>
+            <w:rStyle w:val="Hyperlink"/>
+          </w:rPr>
+          <w:t>Recording</w:t>
+        </w:r>
+      </w:hyperlink>
+      <w:r>
+        <w:tab/>
+      </w:r>
+      <w:r>
+        <w:rPr>
+          <w:highlight w:val="red"/>
+        </w:rPr>
+        <w:t>Actions</w:t>
+      </w:r>
+    </w:p>
+    <w:p>
+      <w:pPr>
+        <w:rPr>
+          <w:highlight w:val="red"/>
+        </w:rPr>
+      </w:pPr>
+      <w:r>
+        <w:rPr>
+          <w:highlight w:val="red"/>
+        </w:rPr>
         <w:t>17/01/23</w:t>
       </w:r>
-    </w:p>
-    <w:p>
-      <w:r>
+      <w:r>
+        <w:rPr>
+          <w:highlight w:val="red"/>
+        </w:rPr>
+        <w:tab/>
+      </w:r>
+      <w:r>
+        <w:rPr>
+          <w:highlight w:val="red"/>
+        </w:rPr>
+        <w:t>Agenda</w:t>
+      </w:r>
+      <w:r>
+        <w:rPr>
+          <w:highlight w:val="red"/>
+        </w:rPr>
+        <w:tab/>
+        <w:t>Recording</w:t>
+      </w:r>
+      <w:r>
+        <w:rPr>
+          <w:highlight w:val="red"/>
+        </w:rPr>
+        <w:tab/>
+        <w:t>Actions</w:t>
+      </w:r>
+    </w:p>
+    <w:p>
+      <w:r>
+        <w:rPr>
+          <w:highlight w:val="red"/>
+        </w:rPr>
         <w:t>20/01/23</w:t>
+      </w:r>
+      <w:r>
+        <w:rPr>
+          <w:highlight w:val="red"/>
+        </w:rPr>
+        <w:tab/>
+      </w:r>
+      <w:r>
+        <w:rPr>
+          <w:highlight w:val="red"/>
+        </w:rPr>
+        <w:t>Agenda</w:t>
+      </w:r>
+      <w:r>
+        <w:rPr>
+          <w:highlight w:val="red"/>
+        </w:rPr>
+        <w:tab/>
+        <w:t>Recording</w:t>
+      </w:r>
+      <w:r>
+        <w:rPr>
+          <w:highlight w:val="red"/>
+        </w:rPr>
+        <w:tab/>
+        <w:t>Actions</w:t>
       </w:r>
     </w:p>
     <w:sectPr>

</xml_diff>

<commit_message>
Update modal-control.js, added files
Updated Ida's Myers-Briggs in modal
Added more minutes and agendas - all added but 19/01 meeting which will have to be done after the meeting
</commit_message>
<xml_diff>
--- a/other_documents/Chris working doc for Tools section and Teams submission doc.docx
+++ b/other_documents/Chris working doc for Tools section and Teams submission doc.docx
@@ -41,12 +41,6 @@
         <w:gridCol w:w="2263"/>
       </w:tblGrid>
       <w:tr>
-        <w:tblPrEx>
-          <w:tblCellMar>
-            <w:top w:w="0" w:type="dxa"/>
-            <w:bottom w:w="0" w:type="dxa"/>
-          </w:tblCellMar>
-        </w:tblPrEx>
         <w:trPr>
           <w:trHeight w:val="1015"/>
         </w:trPr>
@@ -886,19 +880,7 @@
           <w:rPr>
             <w:rStyle w:val="Hyperlink"/>
           </w:rPr>
-          <w:t>https://alexmil</w:t>
-        </w:r>
-        <w:r>
-          <w:rPr>
-            <w:rStyle w:val="Hyperlink"/>
-          </w:rPr>
-          <w:t>n</w:t>
-        </w:r>
-        <w:r>
-          <w:rPr>
-            <w:rStyle w:val="Hyperlink"/>
-          </w:rPr>
-          <w:t>esrmit.github.io</w:t>
+          <w:t>https://alexmilnesrmit.github.io</w:t>
         </w:r>
       </w:hyperlink>
     </w:p>
@@ -944,30 +926,9 @@
           <w:rPr>
             <w:rStyle w:val="Hyperlink"/>
           </w:rPr>
-          <w:t>https://lneilsenstudent.github.io</w:t>
+          <w:t>https://lneilsenstudent.github.io/Assessment_2/</w:t>
         </w:r>
       </w:hyperlink>
-      <w:r>
-        <w:t xml:space="preserve"> </w:t>
-      </w:r>
-      <w:r>
-        <w:rPr>
-          <w:highlight w:val="red"/>
-        </w:rPr>
-        <w:t>(will need specific A</w:t>
-      </w:r>
-      <w:r>
-        <w:rPr>
-          <w:highlight w:val="red"/>
-        </w:rPr>
-        <w:t>2</w:t>
-      </w:r>
-      <w:r>
-        <w:rPr>
-          <w:highlight w:val="red"/>
-        </w:rPr>
-        <w:t xml:space="preserve"> GH page)</w:t>
-      </w:r>
     </w:p>
     <w:p>
       <w:r>
@@ -981,15 +942,6 @@
           <w:t>https://github.com/LNeilsenStudent/Assessment_2</w:t>
         </w:r>
       </w:hyperlink>
-      <w:r>
-        <w:t xml:space="preserve"> </w:t>
-      </w:r>
-      <w:r>
-        <w:rPr>
-          <w:highlight w:val="red"/>
-        </w:rPr>
-        <w:t>(need to make sure it’s set to Public)</w:t>
-      </w:r>
     </w:p>
     <w:p>
       <w:r>
@@ -1014,25 +966,12 @@
           <w:rPr>
             <w:rStyle w:val="Hyperlink"/>
           </w:rPr>
-          <w:t>https://teams.micro</w:t>
-        </w:r>
-        <w:r>
-          <w:rPr>
-            <w:rStyle w:val="Hyperlink"/>
-          </w:rPr>
-          <w:t>s</w:t>
-        </w:r>
-        <w:r>
-          <w:rPr>
-            <w:rStyle w:val="Hyperlink"/>
-          </w:rPr>
-          <w:t>oft.com/l/team/19%3abDOyz7vASzUcfvmIhRPP5fwTDUqZPm0Z3jLMcgPuMuw1%40thread.tacv2/conversations?groupId=64d427bd-66b6-465f-9082-5c997b69a16f&amp;tenantId=d1323671-cdbe-4417-b4d4-bdb24b51316b</w:t>
+          <w:t>https://teams.microsoft.com/l/team/19%3abDOyz7vASzUcfvmIhRPP5fwTDUqZPm0Z3jLMcgPuMuw1%40thread.tacv2/conversations?groupId=64d427bd-66b6-465f-9082-5c997b69a16f&amp;tenantId=d1323671-cdbe-4417-b4d4-bdb24b51316b</w:t>
         </w:r>
       </w:hyperlink>
     </w:p>
     <w:p>
       <w:r>
-        <w:lastRenderedPageBreak/>
         <w:t>Meetings:</w:t>
       </w:r>
     </w:p>
@@ -1050,25 +989,7 @@
         <w:rPr>
           <w:highlight w:val="red"/>
         </w:rPr>
-        <w:t>Age</w:t>
-      </w:r>
-      <w:r>
-        <w:rPr>
-          <w:highlight w:val="red"/>
-        </w:rPr>
-        <w:t>n</w:t>
-      </w:r>
-      <w:r>
-        <w:rPr>
-          <w:highlight w:val="red"/>
-        </w:rPr>
-        <w:t>d</w:t>
-      </w:r>
-      <w:r>
-        <w:rPr>
-          <w:highlight w:val="red"/>
-        </w:rPr>
-        <w:t>a</w:t>
+        <w:t>Agenda</w:t>
       </w:r>
       <w:r>
         <w:tab/>
@@ -1078,19 +999,7 @@
           <w:rPr>
             <w:rStyle w:val="Hyperlink"/>
           </w:rPr>
-          <w:t>Recor</w:t>
-        </w:r>
-        <w:r>
-          <w:rPr>
-            <w:rStyle w:val="Hyperlink"/>
-          </w:rPr>
-          <w:t>d</w:t>
-        </w:r>
-        <w:r>
-          <w:rPr>
-            <w:rStyle w:val="Hyperlink"/>
-          </w:rPr>
-          <w:t>ing</w:t>
+          <w:t>Recording</w:t>
         </w:r>
       </w:hyperlink>
       <w:r>
@@ -1148,6 +1057,7 @@
     </w:p>
     <w:p>
       <w:r>
+        <w:lastRenderedPageBreak/>
         <w:t>06/01/23</w:t>
       </w:r>
       <w:r>
@@ -1213,15 +1123,6 @@
         </w:rPr>
         <w:t>Actions</w:t>
       </w:r>
-      <w:r>
-        <w:t xml:space="preserve"> </w:t>
-      </w:r>
-      <w:r>
-        <w:rPr>
-          <w:highlight w:val="red"/>
-        </w:rPr>
-        <w:t>(minutes missing)</w:t>
-      </w:r>
     </w:p>
     <w:p>
       <w:r>
@@ -1258,75 +1159,71 @@
       </w:r>
     </w:p>
     <w:p>
-      <w:pPr>
+      <w:r>
+        <w:t>17/01/23</w:t>
+      </w:r>
+      <w:r>
+        <w:tab/>
+      </w:r>
+      <w:r>
         <w:rPr>
           <w:highlight w:val="red"/>
         </w:rPr>
-      </w:pPr>
+        <w:t>Agenda</w:t>
+      </w:r>
+      <w:r>
+        <w:tab/>
+      </w:r>
+      <w:hyperlink r:id="rId18" w:history="1">
+        <w:r>
+          <w:rPr>
+            <w:rStyle w:val="Hyperlink"/>
+          </w:rPr>
+          <w:t>Recording</w:t>
+        </w:r>
+      </w:hyperlink>
+      <w:r>
+        <w:tab/>
+      </w:r>
       <w:r>
         <w:rPr>
           <w:highlight w:val="red"/>
         </w:rPr>
-        <w:t>17/01/23</w:t>
+        <w:t>Actions</w:t>
+      </w:r>
+    </w:p>
+    <w:p>
+      <w:r>
+        <w:t>19</w:t>
+      </w:r>
+      <w:r>
+        <w:t>/01/23</w:t>
+      </w:r>
+      <w:r>
+        <w:tab/>
       </w:r>
       <w:r>
         <w:rPr>
           <w:highlight w:val="red"/>
         </w:rPr>
+        <w:t>Agenda</w:t>
+      </w:r>
+      <w:r>
         <w:tab/>
       </w:r>
       <w:r>
         <w:rPr>
           <w:highlight w:val="red"/>
         </w:rPr>
-        <w:t>Agenda</w:t>
+        <w:t>Recording</w:t>
+      </w:r>
+      <w:r>
+        <w:tab/>
       </w:r>
       <w:r>
         <w:rPr>
           <w:highlight w:val="red"/>
         </w:rPr>
-        <w:tab/>
-        <w:t>Recording</w:t>
-      </w:r>
-      <w:r>
-        <w:rPr>
-          <w:highlight w:val="red"/>
-        </w:rPr>
-        <w:tab/>
-        <w:t>Actions</w:t>
-      </w:r>
-    </w:p>
-    <w:p>
-      <w:r>
-        <w:rPr>
-          <w:highlight w:val="red"/>
-        </w:rPr>
-        <w:t>20/01/23</w:t>
-      </w:r>
-      <w:r>
-        <w:rPr>
-          <w:highlight w:val="red"/>
-        </w:rPr>
-        <w:tab/>
-      </w:r>
-      <w:r>
-        <w:rPr>
-          <w:highlight w:val="red"/>
-        </w:rPr>
-        <w:t>Agenda</w:t>
-      </w:r>
-      <w:r>
-        <w:rPr>
-          <w:highlight w:val="red"/>
-        </w:rPr>
-        <w:tab/>
-        <w:t>Recording</w:t>
-      </w:r>
-      <w:r>
-        <w:rPr>
-          <w:highlight w:val="red"/>
-        </w:rPr>
-        <w:tab/>
         <w:t>Actions</w:t>
       </w:r>
     </w:p>

</xml_diff>

<commit_message>
Update info for Tools section and MS-Teams.PDF
</commit_message>
<xml_diff>
--- a/other_documents/Chris working doc for Tools section and Teams submission doc.docx
+++ b/other_documents/Chris working doc for Tools section and Teams submission doc.docx
@@ -842,156 +842,152 @@
           <w:t>https://lneilsenstudent.github.io</w:t>
         </w:r>
       </w:hyperlink>
+    </w:p>
+    <w:p>
+      <w:r>
+        <w:t>Chris</w:t>
+      </w:r>
+      <w:r>
+        <w:tab/>
+      </w:r>
+      <w:hyperlink r:id="rId6" w:history="1">
+        <w:r>
+          <w:rPr>
+            <w:rStyle w:val="Hyperlink"/>
+          </w:rPr>
+          <w:t>https://s3992802.github.io/COSC2196-A1/</w:t>
+        </w:r>
+      </w:hyperlink>
+    </w:p>
+    <w:p>
+      <w:r>
+        <w:t>Alex</w:t>
+      </w:r>
+      <w:r>
+        <w:tab/>
+      </w:r>
+      <w:hyperlink r:id="rId7" w:history="1">
+        <w:r>
+          <w:rPr>
+            <w:rStyle w:val="Hyperlink"/>
+          </w:rPr>
+          <w:t>https://alexmilnesrmit.github.io</w:t>
+        </w:r>
+      </w:hyperlink>
+    </w:p>
+    <w:p>
+      <w:r>
+        <w:t>Ida</w:t>
+      </w:r>
+      <w:r>
+        <w:tab/>
+      </w:r>
+      <w:hyperlink r:id="rId8" w:history="1">
+        <w:r>
+          <w:rPr>
+            <w:rStyle w:val="Hyperlink"/>
+          </w:rPr>
+          <w:t>https://gangsjou.github.io/desktop-MyProfile5/</w:t>
+        </w:r>
+      </w:hyperlink>
+    </w:p>
+    <w:p>
+      <w:r>
+        <w:t>Ash</w:t>
+      </w:r>
+      <w:r>
+        <w:tab/>
+      </w:r>
+      <w:hyperlink r:id="rId9" w:history="1">
+        <w:r>
+          <w:rPr>
+            <w:rStyle w:val="Hyperlink"/>
+          </w:rPr>
+          <w:t>https://ashwani-choudhry.github.io/Ass1/index.html%20(2).html</w:t>
+        </w:r>
+      </w:hyperlink>
+    </w:p>
+    <w:p/>
+    <w:p>
+      <w:r>
+        <w:t xml:space="preserve">Group GitHub Pages website </w:t>
+      </w:r>
+      <w:hyperlink r:id="rId10" w:history="1">
+        <w:r>
+          <w:rPr>
+            <w:rStyle w:val="Hyperlink"/>
+          </w:rPr>
+          <w:t>https://lneilsenstudent.github.io/Assessment_2/</w:t>
+        </w:r>
+      </w:hyperlink>
+    </w:p>
+    <w:p/>
+    <w:p>
+      <w:pPr>
+        <w:rPr>
+          <w:rStyle w:val="Hyperlink"/>
+        </w:rPr>
+      </w:pPr>
+      <w:r>
+        <w:t xml:space="preserve">Group GitHub Repository </w:t>
+      </w:r>
+      <w:hyperlink r:id="rId11" w:history="1">
+        <w:r>
+          <w:rPr>
+            <w:rStyle w:val="Hyperlink"/>
+          </w:rPr>
+          <w:t>https://github.com/LNeilsenStudent/Assessment_2</w:t>
+        </w:r>
+      </w:hyperlink>
+    </w:p>
+    <w:p/>
+    <w:p>
+      <w:r>
+        <w:t xml:space="preserve">Comments on how well the audit trail on Git repo reflects group’s work: </w:t>
+      </w:r>
+      <w:r>
+        <w:rPr>
+          <w:highlight w:val="red"/>
+        </w:rPr>
+        <w:t>###</w:t>
+      </w:r>
+    </w:p>
+    <w:p/>
+    <w:p>
+      <w:pPr>
+        <w:rPr>
+          <w:rStyle w:val="Hyperlink"/>
+        </w:rPr>
+      </w:pPr>
+      <w:r>
+        <w:t xml:space="preserve">MS Teams </w:t>
+      </w:r>
+      <w:r>
+        <w:t xml:space="preserve">invite link </w:t>
+      </w:r>
+      <w:hyperlink r:id="rId12" w:history="1">
+        <w:r>
+          <w:rPr>
+            <w:rStyle w:val="Hyperlink"/>
+          </w:rPr>
+          <w:t>https://teams.microsoft.com/l/team/19%3abDOyz7vASzUcfvmIhRPP5fwTDUqZPm0Z3jLMcgPuMuw1%40thread.tacv2/conversations?groupId=64d427bd-66b6-465f-9082-5c997b69a16f&amp;tenantId=d1323671-cdbe-4417-b4d4-bdb24b51316b</w:t>
+        </w:r>
+      </w:hyperlink>
+    </w:p>
+    <w:p/>
+    <w:p>
+      <w:r>
+        <w:t>Meetings:</w:t>
+      </w:r>
+    </w:p>
+    <w:p>
+      <w:r>
+        <w:t>30/12/22</w:t>
+      </w:r>
       <w:r>
         <w:t xml:space="preserve"> </w:t>
       </w:r>
       <w:r>
-        <w:rPr>
-          <w:highlight w:val="red"/>
-        </w:rPr>
-        <w:t>(will need specific A1 GH page)</w:t>
-      </w:r>
-    </w:p>
-    <w:p>
-      <w:r>
-        <w:t>Chris</w:t>
-      </w:r>
-      <w:r>
-        <w:tab/>
-      </w:r>
-      <w:hyperlink r:id="rId6" w:history="1">
-        <w:r>
-          <w:rPr>
-            <w:rStyle w:val="Hyperlink"/>
-          </w:rPr>
-          <w:t>https://s3992802.github.io/COSC2196-A1/</w:t>
-        </w:r>
-      </w:hyperlink>
-    </w:p>
-    <w:p>
-      <w:r>
-        <w:t>Alex</w:t>
-      </w:r>
-      <w:r>
-        <w:tab/>
-      </w:r>
-      <w:hyperlink r:id="rId7" w:history="1">
-        <w:r>
-          <w:rPr>
-            <w:rStyle w:val="Hyperlink"/>
-          </w:rPr>
-          <w:t>https://alexmilnesrmit.github.io</w:t>
-        </w:r>
-      </w:hyperlink>
-    </w:p>
-    <w:p>
-      <w:r>
-        <w:t>Ida</w:t>
-      </w:r>
-      <w:r>
-        <w:tab/>
-      </w:r>
-      <w:hyperlink r:id="rId8" w:history="1">
-        <w:r>
-          <w:rPr>
-            <w:rStyle w:val="Hyperlink"/>
-          </w:rPr>
-          <w:t>https://gangsjou.github.io/desktop-MyProfile5/</w:t>
-        </w:r>
-      </w:hyperlink>
-    </w:p>
-    <w:p>
-      <w:r>
-        <w:t>Ash</w:t>
-      </w:r>
-      <w:r>
-        <w:tab/>
-      </w:r>
-      <w:hyperlink r:id="rId9" w:history="1">
-        <w:r>
-          <w:rPr>
-            <w:rStyle w:val="Hyperlink"/>
-          </w:rPr>
-          <w:t>https://ashwani-choudhry.github.io/Ass1/index.html%20(2).html</w:t>
-        </w:r>
-      </w:hyperlink>
-    </w:p>
-    <w:p/>
-    <w:p>
-      <w:r>
-        <w:t xml:space="preserve">Group GitHub Pages website </w:t>
-      </w:r>
-      <w:hyperlink r:id="rId10" w:history="1">
-        <w:r>
-          <w:rPr>
-            <w:rStyle w:val="Hyperlink"/>
-          </w:rPr>
-          <w:t>https://lneilsenstudent.github.io/Assessment_2/</w:t>
-        </w:r>
-      </w:hyperlink>
-    </w:p>
-    <w:p>
-      <w:r>
-        <w:t xml:space="preserve">Group GitHub Repository </w:t>
-      </w:r>
-      <w:hyperlink r:id="rId11" w:history="1">
-        <w:r>
-          <w:rPr>
-            <w:rStyle w:val="Hyperlink"/>
-          </w:rPr>
-          <w:t>https://github.com/LNeilsenStudent/Assessment_2</w:t>
-        </w:r>
-      </w:hyperlink>
-    </w:p>
-    <w:p>
-      <w:r>
-        <w:t xml:space="preserve">Comments on how well the audit trail on Git repo reflects group’s work: </w:t>
-      </w:r>
-      <w:r>
-        <w:rPr>
-          <w:highlight w:val="red"/>
-        </w:rPr>
-        <w:t>###</w:t>
-      </w:r>
-    </w:p>
-    <w:p>
-      <w:r>
-        <w:t xml:space="preserve">MS Teams </w:t>
-      </w:r>
-      <w:r>
-        <w:t xml:space="preserve">invite link </w:t>
-      </w:r>
-      <w:hyperlink r:id="rId12" w:history="1">
-        <w:r>
-          <w:rPr>
-            <w:rStyle w:val="Hyperlink"/>
-          </w:rPr>
-          <w:t>https://teams.microsoft.com/l/team/19%3abDOyz7vASzUcfvmIhRPP5fwTDUqZPm0Z3jLMcgPuMuw1%40thread.tacv2/conversations?groupId=64d427bd-66b6-465f-9082-5c997b69a16f&amp;tenantId=d1323671-cdbe-4417-b4d4-bdb24b51316b</w:t>
-        </w:r>
-      </w:hyperlink>
-    </w:p>
-    <w:p>
-      <w:r>
-        <w:t>Meetings:</w:t>
-      </w:r>
-    </w:p>
-    <w:p>
-      <w:r>
-        <w:t>30/12/22</w:t>
-      </w:r>
-      <w:r>
-        <w:t xml:space="preserve"> </w:t>
-      </w:r>
-      <w:r>
-        <w:tab/>
-      </w:r>
-      <w:r>
-        <w:rPr>
-          <w:highlight w:val="red"/>
-        </w:rPr>
-        <w:t>Agenda</w:t>
-      </w:r>
-      <w:r>
         <w:tab/>
       </w:r>
       <w:hyperlink r:id="rId13" w:history="1">
@@ -999,27 +995,49 @@
           <w:rPr>
             <w:rStyle w:val="Hyperlink"/>
           </w:rPr>
+          <w:t>Agend</w:t>
+        </w:r>
+        <w:r>
+          <w:rPr>
+            <w:rStyle w:val="Hyperlink"/>
+          </w:rPr>
+          <w:t>a</w:t>
+        </w:r>
+      </w:hyperlink>
+      <w:r>
+        <w:tab/>
+      </w:r>
+      <w:hyperlink r:id="rId14" w:history="1">
+        <w:r>
+          <w:rPr>
+            <w:rStyle w:val="Hyperlink"/>
+          </w:rPr>
           <w:t>Recording</w:t>
         </w:r>
       </w:hyperlink>
       <w:r>
         <w:tab/>
       </w:r>
-      <w:r>
-        <w:rPr>
-          <w:highlight w:val="red"/>
-        </w:rPr>
-        <w:t>Actions</w:t>
-      </w:r>
-      <w:r>
-        <w:t xml:space="preserve"> </w:t>
-      </w:r>
-      <w:r>
-        <w:rPr>
-          <w:highlight w:val="red"/>
-        </w:rPr>
-        <w:t>(need to add local links from GitHub)</w:t>
-      </w:r>
+      <w:hyperlink r:id="rId15" w:history="1">
+        <w:r>
+          <w:rPr>
+            <w:rStyle w:val="Hyperlink"/>
+          </w:rPr>
+          <w:t>Ac</w:t>
+        </w:r>
+        <w:r>
+          <w:rPr>
+            <w:rStyle w:val="Hyperlink"/>
+          </w:rPr>
+          <w:t>t</w:t>
+        </w:r>
+        <w:r>
+          <w:rPr>
+            <w:rStyle w:val="Hyperlink"/>
+          </w:rPr>
+          <w:t>ions</w:t>
+        </w:r>
+      </w:hyperlink>
     </w:p>
     <w:p>
       <w:r>
@@ -1028,16 +1046,18 @@
       <w:r>
         <w:tab/>
       </w:r>
-      <w:r>
-        <w:rPr>
-          <w:highlight w:val="red"/>
-        </w:rPr>
-        <w:t>Agenda</w:t>
-      </w:r>
-      <w:r>
-        <w:tab/>
-      </w:r>
-      <w:hyperlink r:id="rId14" w:history="1">
+      <w:hyperlink r:id="rId16" w:history="1">
+        <w:r>
+          <w:rPr>
+            <w:rStyle w:val="Hyperlink"/>
+          </w:rPr>
+          <w:t>Agenda</w:t>
+        </w:r>
+      </w:hyperlink>
+      <w:r>
+        <w:tab/>
+      </w:r>
+      <w:hyperlink r:id="rId17" w:history="1">
         <w:r>
           <w:rPr>
             <w:rStyle w:val="Hyperlink"/>
@@ -1048,31 +1068,34 @@
       <w:r>
         <w:tab/>
       </w:r>
-      <w:r>
-        <w:rPr>
-          <w:highlight w:val="red"/>
-        </w:rPr>
-        <w:t>Actions</w:t>
-      </w:r>
-    </w:p>
-    <w:p>
-      <w:r>
-        <w:lastRenderedPageBreak/>
+      <w:hyperlink r:id="rId18" w:history="1">
+        <w:r>
+          <w:rPr>
+            <w:rStyle w:val="Hyperlink"/>
+          </w:rPr>
+          <w:t>Actions</w:t>
+        </w:r>
+      </w:hyperlink>
+    </w:p>
+    <w:p>
+      <w:r>
         <w:t>06/01/23</w:t>
       </w:r>
       <w:r>
         <w:tab/>
       </w:r>
-      <w:r>
-        <w:rPr>
-          <w:highlight w:val="red"/>
-        </w:rPr>
-        <w:t>Agenda</w:t>
-      </w:r>
-      <w:r>
-        <w:tab/>
-      </w:r>
-      <w:hyperlink r:id="rId15" w:history="1">
+      <w:hyperlink r:id="rId19" w:history="1">
+        <w:r>
+          <w:rPr>
+            <w:rStyle w:val="Hyperlink"/>
+          </w:rPr>
+          <w:t>Agenda</w:t>
+        </w:r>
+      </w:hyperlink>
+      <w:r>
+        <w:tab/>
+      </w:r>
+      <w:hyperlink r:id="rId20" w:history="1">
         <w:r>
           <w:rPr>
             <w:rStyle w:val="Hyperlink"/>
@@ -1083,12 +1106,14 @@
       <w:r>
         <w:tab/>
       </w:r>
-      <w:r>
-        <w:rPr>
-          <w:highlight w:val="red"/>
-        </w:rPr>
-        <w:t>Actions</w:t>
-      </w:r>
+      <w:hyperlink r:id="rId21" w:history="1">
+        <w:r>
+          <w:rPr>
+            <w:rStyle w:val="Hyperlink"/>
+          </w:rPr>
+          <w:t>Actions</w:t>
+        </w:r>
+      </w:hyperlink>
     </w:p>
     <w:p>
       <w:r>
@@ -1097,16 +1122,18 @@
       <w:r>
         <w:tab/>
       </w:r>
-      <w:r>
-        <w:rPr>
-          <w:highlight w:val="red"/>
-        </w:rPr>
-        <w:t>Agenda</w:t>
-      </w:r>
-      <w:r>
-        <w:tab/>
-      </w:r>
-      <w:hyperlink r:id="rId16" w:history="1">
+      <w:hyperlink r:id="rId22" w:history="1">
+        <w:r>
+          <w:rPr>
+            <w:rStyle w:val="Hyperlink"/>
+          </w:rPr>
+          <w:t>Agenda</w:t>
+        </w:r>
+      </w:hyperlink>
+      <w:r>
+        <w:tab/>
+      </w:r>
+      <w:hyperlink r:id="rId23" w:history="1">
         <w:r>
           <w:rPr>
             <w:rStyle w:val="Hyperlink"/>
@@ -1117,12 +1144,14 @@
       <w:r>
         <w:tab/>
       </w:r>
-      <w:r>
-        <w:rPr>
-          <w:highlight w:val="red"/>
-        </w:rPr>
-        <w:t>Actions</w:t>
-      </w:r>
+      <w:hyperlink r:id="rId24" w:history="1">
+        <w:r>
+          <w:rPr>
+            <w:rStyle w:val="Hyperlink"/>
+          </w:rPr>
+          <w:t>Actions</w:t>
+        </w:r>
+      </w:hyperlink>
     </w:p>
     <w:p>
       <w:r>
@@ -1131,16 +1160,18 @@
       <w:r>
         <w:tab/>
       </w:r>
-      <w:r>
-        <w:rPr>
-          <w:highlight w:val="red"/>
-        </w:rPr>
-        <w:t>Agenda</w:t>
-      </w:r>
-      <w:r>
-        <w:tab/>
-      </w:r>
-      <w:hyperlink r:id="rId17" w:history="1">
+      <w:hyperlink r:id="rId25" w:history="1">
+        <w:r>
+          <w:rPr>
+            <w:rStyle w:val="Hyperlink"/>
+          </w:rPr>
+          <w:t>Agenda</w:t>
+        </w:r>
+      </w:hyperlink>
+      <w:r>
+        <w:tab/>
+      </w:r>
+      <w:hyperlink r:id="rId26" w:history="1">
         <w:r>
           <w:rPr>
             <w:rStyle w:val="Hyperlink"/>
@@ -1151,12 +1182,14 @@
       <w:r>
         <w:tab/>
       </w:r>
-      <w:r>
-        <w:rPr>
-          <w:highlight w:val="red"/>
-        </w:rPr>
-        <w:t>Actions</w:t>
-      </w:r>
+      <w:hyperlink r:id="rId27" w:history="1">
+        <w:r>
+          <w:rPr>
+            <w:rStyle w:val="Hyperlink"/>
+          </w:rPr>
+          <w:t>Actions</w:t>
+        </w:r>
+      </w:hyperlink>
     </w:p>
     <w:p>
       <w:r>
@@ -1165,16 +1198,18 @@
       <w:r>
         <w:tab/>
       </w:r>
-      <w:r>
-        <w:rPr>
-          <w:highlight w:val="red"/>
-        </w:rPr>
-        <w:t>Agenda</w:t>
-      </w:r>
-      <w:r>
-        <w:tab/>
-      </w:r>
-      <w:hyperlink r:id="rId18" w:history="1">
+      <w:hyperlink r:id="rId28" w:history="1">
+        <w:r>
+          <w:rPr>
+            <w:rStyle w:val="Hyperlink"/>
+          </w:rPr>
+          <w:t>Agenda</w:t>
+        </w:r>
+      </w:hyperlink>
+      <w:r>
+        <w:tab/>
+      </w:r>
+      <w:hyperlink r:id="rId29" w:history="1">
         <w:r>
           <w:rPr>
             <w:rStyle w:val="Hyperlink"/>
@@ -1185,12 +1220,14 @@
       <w:r>
         <w:tab/>
       </w:r>
-      <w:r>
-        <w:rPr>
-          <w:highlight w:val="red"/>
-        </w:rPr>
-        <w:t>Actions</w:t>
-      </w:r>
+      <w:hyperlink r:id="rId30" w:history="1">
+        <w:r>
+          <w:rPr>
+            <w:rStyle w:val="Hyperlink"/>
+          </w:rPr>
+          <w:t>Actions</w:t>
+        </w:r>
+      </w:hyperlink>
     </w:p>
     <w:p>
       <w:r>

</xml_diff>